<commit_message>
gantt docx con fotos
</commit_message>
<xml_diff>
--- a/10-Documento de Gantt - UTN 2023.docx
+++ b/10-Documento de Gantt - UTN 2023.docx
@@ -338,7 +338,7 @@
           <w:sz w:val="36"/>
           <w:szCs w:val="36"/>
         </w:rPr>
-        <w:t>PROYECTO: “”</w:t>
+        <w:t xml:space="preserve">PROYECTO: </w:t>
       </w:r>
     </w:p>
     <w:p>
@@ -362,6 +362,50 @@
           <w:szCs w:val="36"/>
         </w:rPr>
       </w:pPr>
+      <w:r>
+        <w:rPr>
+          <w:rFonts w:ascii="Arial" w:eastAsia="Arial" w:hAnsi="Arial" w:cs="Arial"/>
+          <w:b/>
+          <w:i/>
+          <w:color w:val="000000"/>
+          <w:sz w:val="36"/>
+          <w:szCs w:val="36"/>
+        </w:rPr>
+        <w:t xml:space="preserve">“Desarrollo de un Sistema de Información </w:t>
+      </w:r>
+    </w:p>
+    <w:p>
+      <w:pPr>
+        <w:widowControl w:val="0"/>
+        <w:pBdr>
+          <w:top w:val="nil"/>
+          <w:left w:val="nil"/>
+          <w:bottom w:val="nil"/>
+          <w:right w:val="nil"/>
+          <w:between w:val="nil"/>
+        </w:pBdr>
+        <w:spacing w:before="40" w:after="40"/>
+        <w:jc w:val="center"/>
+        <w:rPr>
+          <w:rFonts w:ascii="Arial" w:eastAsia="Arial" w:hAnsi="Arial" w:cs="Arial"/>
+          <w:b/>
+          <w:i/>
+          <w:color w:val="000000"/>
+          <w:sz w:val="36"/>
+          <w:szCs w:val="36"/>
+        </w:rPr>
+      </w:pPr>
+      <w:r>
+        <w:rPr>
+          <w:rFonts w:ascii="Arial" w:eastAsia="Arial" w:hAnsi="Arial" w:cs="Arial"/>
+          <w:b/>
+          <w:i/>
+          <w:color w:val="000000"/>
+          <w:sz w:val="36"/>
+          <w:szCs w:val="36"/>
+        </w:rPr>
+        <w:t>para la Gestión de Nivel de Agua (SIGNA)”</w:t>
+      </w:r>
     </w:p>
     <w:p>
       <w:pPr>
@@ -583,13 +627,7 @@
               </w:rPr>
             </w:pPr>
             <w:r>
-              <w:rPr>
-                <w:rFonts w:ascii="Arial" w:eastAsia="Arial" w:hAnsi="Arial" w:cs="Arial"/>
-                <w:color w:val="000000"/>
-                <w:sz w:val="20"/>
-                <w:szCs w:val="20"/>
-              </w:rPr>
-              <w:t>999999-9</w:t>
+              <w:t>175.645-0</w:t>
             </w:r>
           </w:p>
         </w:tc>
@@ -610,13 +648,7 @@
               </w:rPr>
             </w:pPr>
             <w:r>
-              <w:rPr>
-                <w:rFonts w:ascii="Arial" w:eastAsia="Arial" w:hAnsi="Arial" w:cs="Arial"/>
-                <w:color w:val="000000"/>
-                <w:sz w:val="20"/>
-                <w:szCs w:val="20"/>
-              </w:rPr>
-              <w:t>Apellido, Nombre</w:t>
+              <w:t>Piatti Castro, Marco Augusto</w:t>
             </w:r>
           </w:p>
         </w:tc>
@@ -637,13 +669,7 @@
               </w:rPr>
             </w:pPr>
             <w:r>
-              <w:rPr>
-                <w:rFonts w:ascii="Arial" w:eastAsia="Arial" w:hAnsi="Arial" w:cs="Arial"/>
-                <w:color w:val="000000"/>
-                <w:sz w:val="20"/>
-                <w:szCs w:val="20"/>
-              </w:rPr>
-              <w:t>mail@gmail.com</w:t>
+              <w:t>mpiatti@frba.utn.edu.ar</w:t>
             </w:r>
           </w:p>
         </w:tc>
@@ -743,6 +769,7 @@
         </w:rPr>
         <w:t xml:space="preserve">Director de Cátedra: </w:t>
       </w:r>
+      <w:proofErr w:type="spellStart"/>
       <w:r>
         <w:rPr>
           <w:rFonts w:ascii="Arial" w:eastAsia="Arial" w:hAnsi="Arial" w:cs="Arial"/>
@@ -750,7 +777,17 @@
           <w:sz w:val="22"/>
           <w:szCs w:val="22"/>
         </w:rPr>
-        <w:t>Mag. Ing. Gabriela Salem</w:t>
+        <w:t>Mag</w:t>
+      </w:r>
+      <w:proofErr w:type="spellEnd"/>
+      <w:r>
+        <w:rPr>
+          <w:rFonts w:ascii="Arial" w:eastAsia="Arial" w:hAnsi="Arial" w:cs="Arial"/>
+          <w:i/>
+          <w:sz w:val="22"/>
+          <w:szCs w:val="22"/>
+        </w:rPr>
+        <w:t>. Ing. Gabriela Salem</w:t>
       </w:r>
     </w:p>
     <w:p>
@@ -775,6 +812,7 @@
         </w:rPr>
         <w:t xml:space="preserve">Profesor a cargo del curso:  </w:t>
       </w:r>
+      <w:proofErr w:type="spellStart"/>
       <w:r>
         <w:rPr>
           <w:rFonts w:ascii="Arial" w:eastAsia="Arial" w:hAnsi="Arial" w:cs="Arial"/>
@@ -782,8 +820,49 @@
           <w:sz w:val="22"/>
           <w:szCs w:val="22"/>
         </w:rPr>
-        <w:t>Mag. Ing. Gabriela Salem / Ing. Andrea Alegretti / Gabriel Simois</w:t>
-      </w:r>
+        <w:t>Mag</w:t>
+      </w:r>
+      <w:proofErr w:type="spellEnd"/>
+      <w:r>
+        <w:rPr>
+          <w:rFonts w:ascii="Arial" w:eastAsia="Arial" w:hAnsi="Arial" w:cs="Arial"/>
+          <w:i/>
+          <w:sz w:val="22"/>
+          <w:szCs w:val="22"/>
+        </w:rPr>
+        <w:t xml:space="preserve">. Ing. Gabriela Salem / Ing. Andrea </w:t>
+      </w:r>
+      <w:proofErr w:type="spellStart"/>
+      <w:r>
+        <w:rPr>
+          <w:rFonts w:ascii="Arial" w:eastAsia="Arial" w:hAnsi="Arial" w:cs="Arial"/>
+          <w:i/>
+          <w:sz w:val="22"/>
+          <w:szCs w:val="22"/>
+        </w:rPr>
+        <w:t>Alegretti</w:t>
+      </w:r>
+      <w:proofErr w:type="spellEnd"/>
+      <w:r>
+        <w:rPr>
+          <w:rFonts w:ascii="Arial" w:eastAsia="Arial" w:hAnsi="Arial" w:cs="Arial"/>
+          <w:i/>
+          <w:sz w:val="22"/>
+          <w:szCs w:val="22"/>
+        </w:rPr>
+        <w:t xml:space="preserve"> / Gabriel </w:t>
+      </w:r>
+      <w:proofErr w:type="spellStart"/>
+      <w:r>
+        <w:rPr>
+          <w:rFonts w:ascii="Arial" w:eastAsia="Arial" w:hAnsi="Arial" w:cs="Arial"/>
+          <w:i/>
+          <w:sz w:val="22"/>
+          <w:szCs w:val="22"/>
+        </w:rPr>
+        <w:t>Simois</w:t>
+      </w:r>
+      <w:proofErr w:type="spellEnd"/>
     </w:p>
     <w:p>
       <w:pPr>
@@ -813,8 +892,19 @@
           <w:sz w:val="22"/>
           <w:szCs w:val="22"/>
         </w:rPr>
-        <w:t>Ing. Andrea Alegretti</w:t>
-      </w:r>
+        <w:t xml:space="preserve">Ing. Andrea </w:t>
+      </w:r>
+      <w:proofErr w:type="spellStart"/>
+      <w:r>
+        <w:rPr>
+          <w:rFonts w:ascii="Arial" w:eastAsia="Arial" w:hAnsi="Arial" w:cs="Arial"/>
+          <w:i/>
+          <w:sz w:val="22"/>
+          <w:szCs w:val="22"/>
+        </w:rPr>
+        <w:t>Alegretti</w:t>
+      </w:r>
+      <w:proofErr w:type="spellEnd"/>
       <w:r>
         <w:rPr>
           <w:rFonts w:ascii="Arial" w:eastAsia="Arial" w:hAnsi="Arial" w:cs="Arial"/>
@@ -832,8 +922,29 @@
           <w:sz w:val="22"/>
           <w:szCs w:val="22"/>
         </w:rPr>
-        <w:t xml:space="preserve">Gabriel Simois / </w:t>
-      </w:r>
+        <w:t xml:space="preserve">Gabriel </w:t>
+      </w:r>
+      <w:proofErr w:type="spellStart"/>
+      <w:r>
+        <w:rPr>
+          <w:rFonts w:ascii="Arial" w:eastAsia="Arial" w:hAnsi="Arial" w:cs="Arial"/>
+          <w:i/>
+          <w:sz w:val="22"/>
+          <w:szCs w:val="22"/>
+        </w:rPr>
+        <w:t>Simois</w:t>
+      </w:r>
+      <w:proofErr w:type="spellEnd"/>
+      <w:r>
+        <w:rPr>
+          <w:rFonts w:ascii="Arial" w:eastAsia="Arial" w:hAnsi="Arial" w:cs="Arial"/>
+          <w:i/>
+          <w:sz w:val="22"/>
+          <w:szCs w:val="22"/>
+        </w:rPr>
+        <w:t xml:space="preserve"> / </w:t>
+      </w:r>
+      <w:proofErr w:type="spellStart"/>
       <w:r>
         <w:rPr>
           <w:rFonts w:ascii="Arial" w:eastAsia="Arial" w:hAnsi="Arial" w:cs="Arial"/>
@@ -843,8 +954,57 @@
           <w:szCs w:val="20"/>
           <w:highlight w:val="white"/>
         </w:rPr>
-        <w:t>Agustin López Munell/ Mauro Giraldez</w:t>
-      </w:r>
+        <w:t>Agustin</w:t>
+      </w:r>
+      <w:proofErr w:type="spellEnd"/>
+      <w:r>
+        <w:rPr>
+          <w:rFonts w:ascii="Arial" w:eastAsia="Arial" w:hAnsi="Arial" w:cs="Arial"/>
+          <w:i/>
+          <w:color w:val="222222"/>
+          <w:sz w:val="20"/>
+          <w:szCs w:val="20"/>
+          <w:highlight w:val="white"/>
+        </w:rPr>
+        <w:t xml:space="preserve"> López </w:t>
+      </w:r>
+      <w:proofErr w:type="spellStart"/>
+      <w:r>
+        <w:rPr>
+          <w:rFonts w:ascii="Arial" w:eastAsia="Arial" w:hAnsi="Arial" w:cs="Arial"/>
+          <w:i/>
+          <w:color w:val="222222"/>
+          <w:sz w:val="20"/>
+          <w:szCs w:val="20"/>
+          <w:highlight w:val="white"/>
+        </w:rPr>
+        <w:t>Munell</w:t>
+      </w:r>
+      <w:proofErr w:type="spellEnd"/>
+      <w:r>
+        <w:rPr>
+          <w:rFonts w:ascii="Arial" w:eastAsia="Arial" w:hAnsi="Arial" w:cs="Arial"/>
+          <w:i/>
+          <w:color w:val="222222"/>
+          <w:sz w:val="20"/>
+          <w:szCs w:val="20"/>
+          <w:highlight w:val="white"/>
+        </w:rPr>
+        <w:t xml:space="preserve">/ Mauro </w:t>
+      </w:r>
+      <w:proofErr w:type="spellStart"/>
+      <w:r>
+        <w:rPr>
+          <w:rFonts w:ascii="Arial" w:eastAsia="Arial" w:hAnsi="Arial" w:cs="Arial"/>
+          <w:i/>
+          <w:color w:val="222222"/>
+          <w:sz w:val="20"/>
+          <w:szCs w:val="20"/>
+          <w:highlight w:val="white"/>
+        </w:rPr>
+        <w:t>Giraldez</w:t>
+      </w:r>
+      <w:proofErr w:type="spellEnd"/>
     </w:p>
     <w:p>
       <w:pPr>
@@ -920,7 +1080,7 @@
     <w:tbl>
       <w:tblPr>
         <w:tblStyle w:val="af2"/>
-        <w:tblW w:w="9090" w:type="dxa"/>
+        <w:tblW w:w="10252" w:type="dxa"/>
         <w:jc w:val="center"/>
         <w:tblInd w:w="0" w:type="dxa"/>
         <w:tblBorders>
@@ -933,11 +1093,11 @@
         <w:tblLook w:val="0000" w:firstRow="0" w:lastRow="0" w:firstColumn="0" w:lastColumn="0" w:noHBand="0" w:noVBand="0"/>
       </w:tblPr>
       <w:tblGrid>
-        <w:gridCol w:w="1380"/>
+        <w:gridCol w:w="1658"/>
         <w:gridCol w:w="915"/>
         <w:gridCol w:w="3585"/>
         <w:gridCol w:w="1545"/>
-        <w:gridCol w:w="1665"/>
+        <w:gridCol w:w="2549"/>
       </w:tblGrid>
       <w:tr>
         <w:trPr>
@@ -945,7 +1105,7 @@
         </w:trPr>
         <w:tc>
           <w:tcPr>
-            <w:tcW w:w="1380" w:type="dxa"/>
+            <w:tcW w:w="1658" w:type="dxa"/>
             <w:tcBorders>
               <w:top w:val="single" w:sz="6" w:space="0" w:color="000000"/>
               <w:bottom w:val="single" w:sz="6" w:space="0" w:color="000000"/>
@@ -1110,7 +1270,7 @@
         </w:tc>
         <w:tc>
           <w:tcPr>
-            <w:tcW w:w="1665" w:type="dxa"/>
+            <w:tcW w:w="2549" w:type="dxa"/>
             <w:tcBorders>
               <w:top w:val="single" w:sz="6" w:space="0" w:color="000000"/>
               <w:left w:val="single" w:sz="6" w:space="0" w:color="000000"/>
@@ -1155,7 +1315,7 @@
         </w:trPr>
         <w:tc>
           <w:tcPr>
-            <w:tcW w:w="1380" w:type="dxa"/>
+            <w:tcW w:w="1658" w:type="dxa"/>
             <w:tcBorders>
               <w:top w:val="single" w:sz="6" w:space="0" w:color="000000"/>
               <w:bottom w:val="single" w:sz="6" w:space="0" w:color="000000"/>
@@ -1171,18 +1331,17 @@
               <w:jc w:val="center"/>
               <w:rPr>
                 <w:rFonts w:ascii="Arial" w:eastAsia="Arial" w:hAnsi="Arial" w:cs="Arial"/>
-                <w:sz w:val="20"/>
-                <w:szCs w:val="20"/>
+                <w:sz w:val="22"/>
+                <w:szCs w:val="22"/>
               </w:rPr>
             </w:pPr>
             <w:r>
               <w:rPr>
-                <w:rFonts w:ascii="Arial" w:eastAsia="Arial" w:hAnsi="Arial" w:cs="Arial"/>
-                <w:color w:val="000000"/>
+                <w:rFonts w:ascii="Arial" w:hAnsi="Arial" w:cs="Arial"/>
                 <w:sz w:val="22"/>
                 <w:szCs w:val="22"/>
               </w:rPr>
-              <w:t>dd/mm/aa</w:t>
+              <w:t>30/10/23</w:t>
             </w:r>
           </w:p>
         </w:tc>
@@ -1203,18 +1362,17 @@
               <w:jc w:val="center"/>
               <w:rPr>
                 <w:rFonts w:ascii="Arial" w:eastAsia="Arial" w:hAnsi="Arial" w:cs="Arial"/>
-                <w:sz w:val="20"/>
-                <w:szCs w:val="20"/>
+                <w:sz w:val="22"/>
+                <w:szCs w:val="22"/>
               </w:rPr>
             </w:pPr>
             <w:r>
               <w:rPr>
-                <w:rFonts w:ascii="Arial" w:eastAsia="Arial" w:hAnsi="Arial" w:cs="Arial"/>
-                <w:color w:val="000000"/>
+                <w:rFonts w:ascii="Arial" w:hAnsi="Arial" w:cs="Arial"/>
                 <w:sz w:val="22"/>
                 <w:szCs w:val="22"/>
               </w:rPr>
-              <w:t>#.#</w:t>
+              <w:t>1.0</w:t>
             </w:r>
           </w:p>
         </w:tc>
@@ -1234,18 +1392,17 @@
               <w:spacing w:before="40" w:after="40" w:line="288" w:lineRule="auto"/>
               <w:rPr>
                 <w:rFonts w:ascii="Arial" w:eastAsia="Arial" w:hAnsi="Arial" w:cs="Arial"/>
-                <w:sz w:val="20"/>
-                <w:szCs w:val="20"/>
+                <w:sz w:val="22"/>
+                <w:szCs w:val="22"/>
               </w:rPr>
             </w:pPr>
             <w:r>
               <w:rPr>
-                <w:rFonts w:ascii="Arial" w:eastAsia="Arial" w:hAnsi="Arial" w:cs="Arial"/>
-                <w:color w:val="000000"/>
+                <w:rFonts w:ascii="Arial" w:hAnsi="Arial" w:cs="Arial"/>
                 <w:sz w:val="22"/>
                 <w:szCs w:val="22"/>
               </w:rPr>
-              <w:t>Detalle de lo realizado en el documento. Cada renglón representa las actualizaciones realizadas en el mismo</w:t>
+              <w:t>Entrega Inicial.</w:t>
             </w:r>
           </w:p>
         </w:tc>
@@ -1266,24 +1423,23 @@
               <w:jc w:val="center"/>
               <w:rPr>
                 <w:rFonts w:ascii="Arial" w:eastAsia="Arial" w:hAnsi="Arial" w:cs="Arial"/>
-                <w:sz w:val="20"/>
-                <w:szCs w:val="20"/>
+                <w:sz w:val="22"/>
+                <w:szCs w:val="22"/>
               </w:rPr>
             </w:pPr>
             <w:r>
               <w:rPr>
-                <w:rFonts w:ascii="Arial" w:eastAsia="Arial" w:hAnsi="Arial" w:cs="Arial"/>
-                <w:color w:val="000000"/>
+                <w:rFonts w:ascii="Arial" w:hAnsi="Arial" w:cs="Arial"/>
                 <w:sz w:val="22"/>
                 <w:szCs w:val="22"/>
               </w:rPr>
-              <w:t>Rol que desempeña en el proyecto</w:t>
+              <w:t>Autor</w:t>
             </w:r>
           </w:p>
         </w:tc>
         <w:tc>
           <w:tcPr>
-            <w:tcW w:w="1665" w:type="dxa"/>
+            <w:tcW w:w="2549" w:type="dxa"/>
             <w:tcBorders>
               <w:top w:val="single" w:sz="6" w:space="0" w:color="000000"/>
               <w:left w:val="single" w:sz="6" w:space="0" w:color="000000"/>
@@ -1297,18 +1453,33 @@
               <w:jc w:val="center"/>
               <w:rPr>
                 <w:rFonts w:ascii="Arial" w:eastAsia="Arial" w:hAnsi="Arial" w:cs="Arial"/>
-                <w:sz w:val="20"/>
-                <w:szCs w:val="20"/>
+                <w:sz w:val="22"/>
+                <w:szCs w:val="22"/>
               </w:rPr>
             </w:pPr>
             <w:r>
               <w:rPr>
-                <w:rFonts w:ascii="Arial" w:eastAsia="Arial" w:hAnsi="Arial" w:cs="Arial"/>
-                <w:color w:val="000000"/>
+                <w:rFonts w:ascii="Arial" w:hAnsi="Arial" w:cs="Arial"/>
                 <w:sz w:val="22"/>
                 <w:szCs w:val="22"/>
               </w:rPr>
-              <w:t>Nombre y Apellido del redactor del documento / ítem agregado o modificado.</w:t>
+              <w:t>Marco</w:t>
+            </w:r>
+            <w:r>
+              <w:rPr>
+                <w:rFonts w:ascii="Arial" w:hAnsi="Arial" w:cs="Arial"/>
+                <w:sz w:val="22"/>
+                <w:szCs w:val="22"/>
+              </w:rPr>
+              <w:t xml:space="preserve"> </w:t>
+            </w:r>
+            <w:r>
+              <w:rPr>
+                <w:rFonts w:ascii="Arial" w:hAnsi="Arial" w:cs="Arial"/>
+                <w:sz w:val="22"/>
+                <w:szCs w:val="22"/>
+              </w:rPr>
+              <w:t>Augusto Piatti Castro</w:t>
             </w:r>
           </w:p>
         </w:tc>
@@ -1398,19 +1569,279 @@
     </w:p>
     <w:p>
       <w:pPr>
-        <w:rPr>
-          <w:rFonts w:ascii="Arial" w:eastAsia="Arial" w:hAnsi="Arial" w:cs="Arial"/>
-          <w:sz w:val="22"/>
-          <w:szCs w:val="22"/>
-        </w:rPr>
-      </w:pPr>
-    </w:p>
-    <w:p>
-      <w:pPr>
         <w:pStyle w:val="Ttulo1"/>
       </w:pPr>
       <w:r>
+        <w:lastRenderedPageBreak/>
+        <w:drawing>
+          <wp:anchor distT="0" distB="0" distL="114300" distR="114300" simplePos="0" relativeHeight="251658240" behindDoc="0" locked="0" layoutInCell="1" allowOverlap="1" wp14:anchorId="3EF6C382" wp14:editId="057BC6B2">
+            <wp:simplePos x="0" y="0"/>
+            <wp:positionH relativeFrom="margin">
+              <wp:align>right</wp:align>
+            </wp:positionH>
+            <wp:positionV relativeFrom="paragraph">
+              <wp:posOffset>463138</wp:posOffset>
+            </wp:positionV>
+            <wp:extent cx="5400040" cy="2146935"/>
+            <wp:effectExtent l="0" t="0" r="0" b="5715"/>
+            <wp:wrapTopAndBottom/>
+            <wp:docPr id="895040042" name="Imagen 1" descr="Interfaz de usuario gráfica, Aplicación&#10;&#10;Descripción generada automáticamente"/>
+            <wp:cNvGraphicFramePr>
+              <a:graphicFrameLocks xmlns:a="http://schemas.openxmlformats.org/drawingml/2006/main" noChangeAspect="1"/>
+            </wp:cNvGraphicFramePr>
+            <a:graphic xmlns:a="http://schemas.openxmlformats.org/drawingml/2006/main">
+              <a:graphicData uri="http://schemas.openxmlformats.org/drawingml/2006/picture">
+                <pic:pic xmlns:pic="http://schemas.openxmlformats.org/drawingml/2006/picture">
+                  <pic:nvPicPr>
+                    <pic:cNvPr id="895040042" name="Imagen 1" descr="Interfaz de usuario gráfica, Aplicación&#10;&#10;Descripción generada automáticamente"/>
+                    <pic:cNvPicPr/>
+                  </pic:nvPicPr>
+                  <pic:blipFill>
+                    <a:blip r:embed="rId7" cstate="print">
+                      <a:extLst>
+                        <a:ext uri="{28A0092B-C50C-407E-A947-70E740481C1C}">
+                          <a14:useLocalDpi xmlns:a14="http://schemas.microsoft.com/office/drawing/2010/main" val="0"/>
+                        </a:ext>
+                      </a:extLst>
+                    </a:blip>
+                    <a:stretch>
+                      <a:fillRect/>
+                    </a:stretch>
+                  </pic:blipFill>
+                  <pic:spPr>
+                    <a:xfrm>
+                      <a:off x="0" y="0"/>
+                      <a:ext cx="5400040" cy="2146935"/>
+                    </a:xfrm>
+                    <a:prstGeom prst="rect">
+                      <a:avLst/>
+                    </a:prstGeom>
+                  </pic:spPr>
+                </pic:pic>
+              </a:graphicData>
+            </a:graphic>
+          </wp:anchor>
+        </w:drawing>
+      </w:r>
+      <w:r>
         <w:t>Tareas</w:t>
+      </w:r>
+      <w:r>
+        <w:drawing>
+          <wp:inline distT="0" distB="0" distL="0" distR="0" wp14:anchorId="1FEEE620" wp14:editId="6B2E4C50">
+            <wp:extent cx="5400040" cy="2680970"/>
+            <wp:effectExtent l="0" t="0" r="0" b="5080"/>
+            <wp:docPr id="812339773" name="Imagen 1" descr="Interfaz de usuario gráfica, Aplicación&#10;&#10;Descripción generada automáticamente"/>
+            <wp:cNvGraphicFramePr>
+              <a:graphicFrameLocks xmlns:a="http://schemas.openxmlformats.org/drawingml/2006/main" noChangeAspect="1"/>
+            </wp:cNvGraphicFramePr>
+            <a:graphic xmlns:a="http://schemas.openxmlformats.org/drawingml/2006/main">
+              <a:graphicData uri="http://schemas.openxmlformats.org/drawingml/2006/picture">
+                <pic:pic xmlns:pic="http://schemas.openxmlformats.org/drawingml/2006/picture">
+                  <pic:nvPicPr>
+                    <pic:cNvPr id="812339773" name="Imagen 1" descr="Interfaz de usuario gráfica, Aplicación&#10;&#10;Descripción generada automáticamente"/>
+                    <pic:cNvPicPr/>
+                  </pic:nvPicPr>
+                  <pic:blipFill>
+                    <a:blip r:embed="rId8"/>
+                    <a:stretch>
+                      <a:fillRect/>
+                    </a:stretch>
+                  </pic:blipFill>
+                  <pic:spPr>
+                    <a:xfrm>
+                      <a:off x="0" y="0"/>
+                      <a:ext cx="5400040" cy="2680970"/>
+                    </a:xfrm>
+                    <a:prstGeom prst="rect">
+                      <a:avLst/>
+                    </a:prstGeom>
+                  </pic:spPr>
+                </pic:pic>
+              </a:graphicData>
+            </a:graphic>
+          </wp:inline>
+        </w:drawing>
+      </w:r>
+      <w:r>
+        <w:drawing>
+          <wp:inline distT="0" distB="0" distL="0" distR="0" wp14:anchorId="5B53431A" wp14:editId="6B6CC924">
+            <wp:extent cx="5400040" cy="1593850"/>
+            <wp:effectExtent l="0" t="0" r="0" b="6350"/>
+            <wp:docPr id="1524780601" name="Imagen 1" descr="Una captura de pantalla de una computadora&#10;&#10;Descripción generada automáticamente"/>
+            <wp:cNvGraphicFramePr>
+              <a:graphicFrameLocks xmlns:a="http://schemas.openxmlformats.org/drawingml/2006/main" noChangeAspect="1"/>
+            </wp:cNvGraphicFramePr>
+            <a:graphic xmlns:a="http://schemas.openxmlformats.org/drawingml/2006/main">
+              <a:graphicData uri="http://schemas.openxmlformats.org/drawingml/2006/picture">
+                <pic:pic xmlns:pic="http://schemas.openxmlformats.org/drawingml/2006/picture">
+                  <pic:nvPicPr>
+                    <pic:cNvPr id="1524780601" name="Imagen 1" descr="Una captura de pantalla de una computadora&#10;&#10;Descripción generada automáticamente"/>
+                    <pic:cNvPicPr/>
+                  </pic:nvPicPr>
+                  <pic:blipFill>
+                    <a:blip r:embed="rId9"/>
+                    <a:stretch>
+                      <a:fillRect/>
+                    </a:stretch>
+                  </pic:blipFill>
+                  <pic:spPr>
+                    <a:xfrm>
+                      <a:off x="0" y="0"/>
+                      <a:ext cx="5400040" cy="1593850"/>
+                    </a:xfrm>
+                    <a:prstGeom prst="rect">
+                      <a:avLst/>
+                    </a:prstGeom>
+                  </pic:spPr>
+                </pic:pic>
+              </a:graphicData>
+            </a:graphic>
+          </wp:inline>
+        </w:drawing>
+      </w:r>
+    </w:p>
+    <w:p>
+      <w:pPr>
+        <w:rPr>
+          <w:b/>
+          <w:sz w:val="48"/>
+          <w:szCs w:val="48"/>
+        </w:rPr>
+      </w:pPr>
+      <w:r>
+        <w:br w:type="page"/>
+      </w:r>
+    </w:p>
+    <w:p>
+      <w:pPr>
+        <w:pStyle w:val="Ttulo1"/>
+      </w:pPr>
+      <w:r>
+        <w:rPr>
+          <w:rFonts w:ascii="Arial" w:eastAsia="Arial" w:hAnsi="Arial" w:cs="Arial"/>
+          <w:sz w:val="20"/>
+          <w:szCs w:val="20"/>
+        </w:rPr>
+        <w:lastRenderedPageBreak/>
+        <w:drawing>
+          <wp:anchor distT="0" distB="0" distL="114300" distR="114300" simplePos="0" relativeHeight="251660288" behindDoc="0" locked="0" layoutInCell="1" allowOverlap="1" wp14:anchorId="428CCA7A" wp14:editId="53E7737F">
+            <wp:simplePos x="0" y="0"/>
+            <wp:positionH relativeFrom="margin">
+              <wp:posOffset>-554355</wp:posOffset>
+            </wp:positionH>
+            <wp:positionV relativeFrom="paragraph">
+              <wp:posOffset>3226806</wp:posOffset>
+            </wp:positionV>
+            <wp:extent cx="6527165" cy="3242945"/>
+            <wp:effectExtent l="0" t="0" r="6985" b="0"/>
+            <wp:wrapTopAndBottom/>
+            <wp:docPr id="2001077650" name="Imagen 1" descr="Imagen que contiene interior, cocina, tabla, mostrador&#10;&#10;Descripción generada automáticamente"/>
+            <wp:cNvGraphicFramePr>
+              <a:graphicFrameLocks xmlns:a="http://schemas.openxmlformats.org/drawingml/2006/main" noChangeAspect="1"/>
+            </wp:cNvGraphicFramePr>
+            <a:graphic xmlns:a="http://schemas.openxmlformats.org/drawingml/2006/main">
+              <a:graphicData uri="http://schemas.openxmlformats.org/drawingml/2006/picture">
+                <pic:pic xmlns:pic="http://schemas.openxmlformats.org/drawingml/2006/picture">
+                  <pic:nvPicPr>
+                    <pic:cNvPr id="2001077650" name="Imagen 1" descr="Imagen que contiene interior, cocina, tabla, mostrador&#10;&#10;Descripción generada automáticamente"/>
+                    <pic:cNvPicPr/>
+                  </pic:nvPicPr>
+                  <pic:blipFill>
+                    <a:blip r:embed="rId10" cstate="print">
+                      <a:extLst>
+                        <a:ext uri="{28A0092B-C50C-407E-A947-70E740481C1C}">
+                          <a14:useLocalDpi xmlns:a14="http://schemas.microsoft.com/office/drawing/2010/main" val="0"/>
+                        </a:ext>
+                      </a:extLst>
+                    </a:blip>
+                    <a:stretch>
+                      <a:fillRect/>
+                    </a:stretch>
+                  </pic:blipFill>
+                  <pic:spPr>
+                    <a:xfrm>
+                      <a:off x="0" y="0"/>
+                      <a:ext cx="6527165" cy="3242945"/>
+                    </a:xfrm>
+                    <a:prstGeom prst="rect">
+                      <a:avLst/>
+                    </a:prstGeom>
+                  </pic:spPr>
+                </pic:pic>
+              </a:graphicData>
+            </a:graphic>
+            <wp14:sizeRelH relativeFrom="margin">
+              <wp14:pctWidth>0</wp14:pctWidth>
+            </wp14:sizeRelH>
+            <wp14:sizeRelV relativeFrom="margin">
+              <wp14:pctHeight>0</wp14:pctHeight>
+            </wp14:sizeRelV>
+          </wp:anchor>
+        </w:drawing>
+      </w:r>
+      <w:r>
+        <w:rPr>
+          <w:color w:val="000000"/>
+        </w:rPr>
+        <w:drawing>
+          <wp:anchor distT="0" distB="0" distL="114300" distR="114300" simplePos="0" relativeHeight="251659264" behindDoc="0" locked="0" layoutInCell="1" allowOverlap="1" wp14:anchorId="70B24E69" wp14:editId="7A613AA6">
+            <wp:simplePos x="0" y="0"/>
+            <wp:positionH relativeFrom="column">
+              <wp:posOffset>-554355</wp:posOffset>
+            </wp:positionH>
+            <wp:positionV relativeFrom="paragraph">
+              <wp:posOffset>422910</wp:posOffset>
+            </wp:positionV>
+            <wp:extent cx="6523990" cy="2777490"/>
+            <wp:effectExtent l="0" t="0" r="0" b="3810"/>
+            <wp:wrapTopAndBottom/>
+            <wp:docPr id="468109505" name="Imagen 1" descr="Una captura de pantalla de una computadora&#10;&#10;Descripción generada automáticamente con confianza media"/>
+            <wp:cNvGraphicFramePr>
+              <a:graphicFrameLocks xmlns:a="http://schemas.openxmlformats.org/drawingml/2006/main" noChangeAspect="1"/>
+            </wp:cNvGraphicFramePr>
+            <a:graphic xmlns:a="http://schemas.openxmlformats.org/drawingml/2006/main">
+              <a:graphicData uri="http://schemas.openxmlformats.org/drawingml/2006/picture">
+                <pic:pic xmlns:pic="http://schemas.openxmlformats.org/drawingml/2006/picture">
+                  <pic:nvPicPr>
+                    <pic:cNvPr id="468109505" name="Imagen 1" descr="Una captura de pantalla de una computadora&#10;&#10;Descripción generada automáticamente con confianza media"/>
+                    <pic:cNvPicPr/>
+                  </pic:nvPicPr>
+                  <pic:blipFill>
+                    <a:blip r:embed="rId11">
+                      <a:extLst>
+                        <a:ext uri="{28A0092B-C50C-407E-A947-70E740481C1C}">
+                          <a14:useLocalDpi xmlns:a14="http://schemas.microsoft.com/office/drawing/2010/main" val="0"/>
+                        </a:ext>
+                      </a:extLst>
+                    </a:blip>
+                    <a:stretch>
+                      <a:fillRect/>
+                    </a:stretch>
+                  </pic:blipFill>
+                  <pic:spPr>
+                    <a:xfrm>
+                      <a:off x="0" y="0"/>
+                      <a:ext cx="6523990" cy="2777490"/>
+                    </a:xfrm>
+                    <a:prstGeom prst="rect">
+                      <a:avLst/>
+                    </a:prstGeom>
+                  </pic:spPr>
+                </pic:pic>
+              </a:graphicData>
+            </a:graphic>
+            <wp14:sizeRelH relativeFrom="margin">
+              <wp14:pctWidth>0</wp14:pctWidth>
+            </wp14:sizeRelH>
+            <wp14:sizeRelV relativeFrom="margin">
+              <wp14:pctHeight>0</wp14:pctHeight>
+            </wp14:sizeRelV>
+          </wp:anchor>
+        </w:drawing>
+      </w:r>
+      <w:r>
+        <w:t>Diagrama de Gantt</w:t>
       </w:r>
     </w:p>
     <w:p>
@@ -1429,34 +1860,6 @@
     </w:p>
     <w:p>
       <w:pPr>
-        <w:pBdr>
-          <w:top w:val="nil"/>
-          <w:left w:val="nil"/>
-          <w:bottom w:val="nil"/>
-          <w:right w:val="nil"/>
-          <w:between w:val="nil"/>
-        </w:pBdr>
-        <w:rPr>
-          <w:color w:val="000000"/>
-        </w:rPr>
-      </w:pPr>
-    </w:p>
-    <w:p>
-      <w:pPr>
-        <w:pBdr>
-          <w:top w:val="nil"/>
-          <w:left w:val="nil"/>
-          <w:bottom w:val="nil"/>
-          <w:right w:val="nil"/>
-          <w:between w:val="nil"/>
-        </w:pBdr>
-        <w:rPr>
-          <w:color w:val="000000"/>
-        </w:rPr>
-      </w:pPr>
-    </w:p>
-    <w:p>
-      <w:pPr>
         <w:rPr>
           <w:rFonts w:ascii="Arial" w:eastAsia="Arial" w:hAnsi="Arial" w:cs="Arial"/>
           <w:sz w:val="20"/>
@@ -1466,42 +1869,6 @@
     </w:p>
     <w:p>
       <w:pPr>
-        <w:pStyle w:val="Ttulo1"/>
-      </w:pPr>
-      <w:r>
-        <w:t>Diagrama de Gantt</w:t>
-      </w:r>
-    </w:p>
-    <w:p>
-      <w:pPr>
-        <w:pBdr>
-          <w:top w:val="nil"/>
-          <w:left w:val="nil"/>
-          <w:bottom w:val="nil"/>
-          <w:right w:val="nil"/>
-          <w:between w:val="nil"/>
-        </w:pBdr>
-        <w:rPr>
-          <w:color w:val="000000"/>
-        </w:rPr>
-      </w:pPr>
-    </w:p>
-    <w:p>
-      <w:pPr>
-        <w:pBdr>
-          <w:top w:val="nil"/>
-          <w:left w:val="nil"/>
-          <w:bottom w:val="nil"/>
-          <w:right w:val="nil"/>
-          <w:between w:val="nil"/>
-        </w:pBdr>
-        <w:rPr>
-          <w:color w:val="000000"/>
-        </w:rPr>
-      </w:pPr>
-    </w:p>
-    <w:p>
-      <w:pPr>
         <w:rPr>
           <w:rFonts w:ascii="Arial" w:eastAsia="Arial" w:hAnsi="Arial" w:cs="Arial"/>
           <w:sz w:val="20"/>
@@ -1526,32 +1893,86 @@
           <w:szCs w:val="20"/>
         </w:rPr>
       </w:pPr>
-    </w:p>
-    <w:p>
-      <w:pPr>
+      <w:r>
         <w:rPr>
           <w:rFonts w:ascii="Arial" w:eastAsia="Arial" w:hAnsi="Arial" w:cs="Arial"/>
           <w:sz w:val="20"/>
           <w:szCs w:val="20"/>
         </w:rPr>
-      </w:pPr>
-      <w:r>
+        <w:t>Aprobación:</w:t>
+      </w:r>
+    </w:p>
+    <w:p>
+      <w:pPr>
         <w:rPr>
           <w:rFonts w:ascii="Arial" w:eastAsia="Arial" w:hAnsi="Arial" w:cs="Arial"/>
           <w:sz w:val="20"/>
           <w:szCs w:val="20"/>
         </w:rPr>
-        <w:t>Aprobación:</w:t>
-      </w:r>
-    </w:p>
-    <w:p>
-      <w:pPr>
+      </w:pPr>
+      <w:r>
         <w:rPr>
           <w:rFonts w:ascii="Arial" w:eastAsia="Arial" w:hAnsi="Arial" w:cs="Arial"/>
           <w:sz w:val="20"/>
           <w:szCs w:val="20"/>
         </w:rPr>
-      </w:pPr>
+        <w:lastRenderedPageBreak/>
+        <w:drawing>
+          <wp:anchor distT="0" distB="0" distL="114300" distR="114300" simplePos="0" relativeHeight="251661312" behindDoc="0" locked="0" layoutInCell="1" allowOverlap="1" wp14:anchorId="46AC5651" wp14:editId="1BD4F5D3">
+            <wp:simplePos x="0" y="0"/>
+            <wp:positionH relativeFrom="margin">
+              <wp:posOffset>-582930</wp:posOffset>
+            </wp:positionH>
+            <wp:positionV relativeFrom="paragraph">
+              <wp:posOffset>0</wp:posOffset>
+            </wp:positionV>
+            <wp:extent cx="6527165" cy="3424555"/>
+            <wp:effectExtent l="0" t="0" r="6985" b="4445"/>
+            <wp:wrapTopAndBottom/>
+            <wp:docPr id="1561842798" name="Imagen 1" descr="Pantalla de computadora&#10;&#10;Descripción generada automáticamente con confianza baja"/>
+            <wp:cNvGraphicFramePr>
+              <a:graphicFrameLocks xmlns:a="http://schemas.openxmlformats.org/drawingml/2006/main" noChangeAspect="1"/>
+            </wp:cNvGraphicFramePr>
+            <a:graphic xmlns:a="http://schemas.openxmlformats.org/drawingml/2006/main">
+              <a:graphicData uri="http://schemas.openxmlformats.org/drawingml/2006/picture">
+                <pic:pic xmlns:pic="http://schemas.openxmlformats.org/drawingml/2006/picture">
+                  <pic:nvPicPr>
+                    <pic:cNvPr id="1561842798" name="Imagen 1" descr="Pantalla de computadora&#10;&#10;Descripción generada automáticamente con confianza baja"/>
+                    <pic:cNvPicPr/>
+                  </pic:nvPicPr>
+                  <pic:blipFill>
+                    <a:blip r:embed="rId12">
+                      <a:extLst>
+                        <a:ext uri="{28A0092B-C50C-407E-A947-70E740481C1C}">
+                          <a14:useLocalDpi xmlns:a14="http://schemas.microsoft.com/office/drawing/2010/main" val="0"/>
+                        </a:ext>
+                      </a:extLst>
+                    </a:blip>
+                    <a:stretch>
+                      <a:fillRect/>
+                    </a:stretch>
+                  </pic:blipFill>
+                  <pic:spPr>
+                    <a:xfrm>
+                      <a:off x="0" y="0"/>
+                      <a:ext cx="6527165" cy="3424555"/>
+                    </a:xfrm>
+                    <a:prstGeom prst="rect">
+                      <a:avLst/>
+                    </a:prstGeom>
+                  </pic:spPr>
+                </pic:pic>
+              </a:graphicData>
+            </a:graphic>
+            <wp14:sizeRelH relativeFrom="margin">
+              <wp14:pctWidth>0</wp14:pctWidth>
+            </wp14:sizeRelH>
+            <wp14:sizeRelV relativeFrom="margin">
+              <wp14:pctHeight>0</wp14:pctHeight>
+            </wp14:sizeRelV>
+          </wp:anchor>
+        </w:drawing>
+      </w:r>
     </w:p>
     <w:p>
       <w:pPr>
@@ -1606,13 +2027,23 @@
         </w:rPr>
         <w:tab/>
       </w:r>
+      <w:proofErr w:type="gramStart"/>
       <w:r>
         <w:rPr>
           <w:rFonts w:ascii="Arial" w:eastAsia="Arial" w:hAnsi="Arial" w:cs="Arial"/>
           <w:sz w:val="20"/>
           <w:szCs w:val="20"/>
         </w:rPr>
-        <w:t>Fecha:_________________</w:t>
+        <w:t>Fecha:_</w:t>
+      </w:r>
+      <w:proofErr w:type="gramEnd"/>
+      <w:r>
+        <w:rPr>
+          <w:rFonts w:ascii="Arial" w:eastAsia="Arial" w:hAnsi="Arial" w:cs="Arial"/>
+          <w:sz w:val="20"/>
+          <w:szCs w:val="20"/>
+        </w:rPr>
+        <w:t>________________</w:t>
       </w:r>
       <w:r>
         <w:rPr>
@@ -1713,13 +2144,23 @@
         </w:rPr>
         <w:tab/>
       </w:r>
+      <w:proofErr w:type="gramStart"/>
       <w:r>
         <w:rPr>
           <w:rFonts w:ascii="Arial" w:eastAsia="Arial" w:hAnsi="Arial" w:cs="Arial"/>
           <w:sz w:val="20"/>
           <w:szCs w:val="20"/>
         </w:rPr>
-        <w:t>Fecha:_________________</w:t>
+        <w:t>Fecha:_</w:t>
+      </w:r>
+      <w:proofErr w:type="gramEnd"/>
+      <w:r>
+        <w:rPr>
+          <w:rFonts w:ascii="Arial" w:eastAsia="Arial" w:hAnsi="Arial" w:cs="Arial"/>
+          <w:sz w:val="20"/>
+          <w:szCs w:val="20"/>
+        </w:rPr>
+        <w:t>________________</w:t>
       </w:r>
       <w:r>
         <w:rPr>
@@ -1759,16 +2200,34 @@
           <w:sz w:val="20"/>
           <w:szCs w:val="20"/>
         </w:rPr>
-        <w:t>(Aclaración: la aprobación del documento, estará dada por los docentes a cargo del proyecto una vez que se considere que no debiera tener más modificaciones).</w:t>
+        <w:t xml:space="preserve">(Aclaración: la aprobación del </w:t>
+      </w:r>
+      <w:proofErr w:type="gramStart"/>
+      <w:r>
+        <w:rPr>
+          <w:rFonts w:ascii="Arial" w:eastAsia="Arial" w:hAnsi="Arial" w:cs="Arial"/>
+          <w:sz w:val="20"/>
+          <w:szCs w:val="20"/>
+        </w:rPr>
+        <w:t>documento,</w:t>
+      </w:r>
+      <w:proofErr w:type="gramEnd"/>
+      <w:r>
+        <w:rPr>
+          <w:rFonts w:ascii="Arial" w:eastAsia="Arial" w:hAnsi="Arial" w:cs="Arial"/>
+          <w:sz w:val="20"/>
+          <w:szCs w:val="20"/>
+        </w:rPr>
+        <w:t xml:space="preserve"> estará dada por los docentes a cargo del proyecto una vez que se considere que no debiera tener más modificaciones).</w:t>
       </w:r>
     </w:p>
     <w:sectPr>
-      <w:headerReference w:type="even" r:id="rId7"/>
-      <w:headerReference w:type="default" r:id="rId8"/>
-      <w:footerReference w:type="even" r:id="rId9"/>
-      <w:footerReference w:type="default" r:id="rId10"/>
-      <w:headerReference w:type="first" r:id="rId11"/>
-      <w:footerReference w:type="first" r:id="rId12"/>
+      <w:headerReference w:type="even" r:id="rId13"/>
+      <w:headerReference w:type="default" r:id="rId14"/>
+      <w:footerReference w:type="even" r:id="rId15"/>
+      <w:footerReference w:type="default" r:id="rId16"/>
+      <w:headerReference w:type="first" r:id="rId17"/>
+      <w:footerReference w:type="first" r:id="rId18"/>
       <w:pgSz w:w="11906" w:h="16838"/>
       <w:pgMar w:top="1701" w:right="1701" w:bottom="1418" w:left="1701" w:header="720" w:footer="720" w:gutter="0"/>
       <w:pgNumType w:start="1"/>
@@ -2017,6 +2476,7 @@
         <w:szCs w:val="20"/>
       </w:rPr>
     </w:pPr>
+    <w:proofErr w:type="spellStart"/>
     <w:r>
       <w:rPr>
         <w:rFonts w:ascii="Arial" w:eastAsia="Arial" w:hAnsi="Arial" w:cs="Arial"/>
@@ -2024,7 +2484,17 @@
         <w:sz w:val="16"/>
         <w:szCs w:val="16"/>
       </w:rPr>
-      <w:t>Template 2023</w:t>
+      <w:t>Template</w:t>
+    </w:r>
+    <w:proofErr w:type="spellEnd"/>
+    <w:r>
+      <w:rPr>
+        <w:rFonts w:ascii="Arial" w:eastAsia="Arial" w:hAnsi="Arial" w:cs="Arial"/>
+        <w:color w:val="000000"/>
+        <w:sz w:val="16"/>
+        <w:szCs w:val="16"/>
+      </w:rPr>
+      <w:t xml:space="preserve"> 2023</w:t>
     </w:r>
   </w:p>
 </w:ftr>
@@ -2140,7 +2610,7 @@
     </w:tblGrid>
     <w:tr>
       <w:trPr>
-        <w:trHeight w:val="340"/>
+        <w:trHeight w:val="20"/>
         <w:jc w:val="center"/>
       </w:trPr>
       <w:tc>
@@ -2189,7 +2659,7 @@
                 <v:path o:extrusionok="f" gradientshapeok="t" o:connecttype="rect"/>
                 <o:lock v:ext="edit" aspectratio="t"/>
               </v:shapetype>
-              <v:shape id="image1.png" o:spid="_x0000_i1025" type="#_x0000_t75" style="width:66.75pt;height:46.5pt;visibility:visible">
+              <v:shape id="image1.png" o:spid="_x0000_i1155" type="#_x0000_t75" style="width:66.55pt;height:46.85pt;visibility:visible">
                 <v:imagedata r:id="rId1" o:title=""/>
               </v:shape>
             </w:pict>
@@ -2228,7 +2698,7 @@
               <w:sz w:val="20"/>
               <w:szCs w:val="20"/>
             </w:rPr>
-            <w:t>&lt;NOMBRE DEL PROYECTO&gt;</w:t>
+            <w:t>Desarrollo de un sistema de información para el monitoreo y análisis del nivel de agua de tanques hogareños (SIGNA)</w:t>
           </w:r>
         </w:p>
       </w:tc>
@@ -2262,19 +2732,64 @@
           </w:pPr>
           <w:r>
             <w:rPr>
-              <w:rFonts w:ascii="Arial" w:eastAsia="Arial" w:hAnsi="Arial" w:cs="Arial"/>
+              <w:noProof/>
               <w:color w:val="000000"/>
-              <w:sz w:val="20"/>
-              <w:szCs w:val="20"/>
             </w:rPr>
-            <w:t>&lt;LOGO DEL PROYECTO&gt;</w:t>
+            <w:drawing>
+              <wp:inline distT="0" distB="0" distL="0" distR="0" wp14:anchorId="1EA48559" wp14:editId="289C6154">
+                <wp:extent cx="1000957" cy="666750"/>
+                <wp:effectExtent l="0" t="0" r="8890" b="0"/>
+                <wp:docPr id="353259723" name="Imagen 2"/>
+                <wp:cNvGraphicFramePr>
+                  <a:graphicFrameLocks xmlns:a="http://schemas.openxmlformats.org/drawingml/2006/main" noChangeAspect="1"/>
+                </wp:cNvGraphicFramePr>
+                <a:graphic xmlns:a="http://schemas.openxmlformats.org/drawingml/2006/main">
+                  <a:graphicData uri="http://schemas.openxmlformats.org/drawingml/2006/picture">
+                    <pic:pic xmlns:pic="http://schemas.openxmlformats.org/drawingml/2006/picture">
+                      <pic:nvPicPr>
+                        <pic:cNvPr id="0" name="Picture 3"/>
+                        <pic:cNvPicPr>
+                          <a:picLocks noChangeAspect="1" noChangeArrowheads="1"/>
+                        </pic:cNvPicPr>
+                      </pic:nvPicPr>
+                      <pic:blipFill>
+                        <a:blip r:embed="rId2">
+                          <a:extLst>
+                            <a:ext uri="{28A0092B-C50C-407E-A947-70E740481C1C}">
+                              <a14:useLocalDpi xmlns:a14="http://schemas.microsoft.com/office/drawing/2010/main" val="0"/>
+                            </a:ext>
+                          </a:extLst>
+                        </a:blip>
+                        <a:srcRect/>
+                        <a:stretch>
+                          <a:fillRect/>
+                        </a:stretch>
+                      </pic:blipFill>
+                      <pic:spPr bwMode="auto">
+                        <a:xfrm>
+                          <a:off x="0" y="0"/>
+                          <a:ext cx="1004937" cy="669401"/>
+                        </a:xfrm>
+                        <a:prstGeom prst="rect">
+                          <a:avLst/>
+                        </a:prstGeom>
+                        <a:noFill/>
+                        <a:ln>
+                          <a:noFill/>
+                        </a:ln>
+                      </pic:spPr>
+                    </pic:pic>
+                  </a:graphicData>
+                </a:graphic>
+              </wp:inline>
+            </w:drawing>
           </w:r>
         </w:p>
       </w:tc>
     </w:tr>
     <w:tr>
       <w:trPr>
-        <w:trHeight w:val="400"/>
+        <w:trHeight w:val="110"/>
         <w:jc w:val="center"/>
       </w:trPr>
       <w:tc>
@@ -2336,7 +2851,7 @@
               <w:sz w:val="20"/>
               <w:szCs w:val="20"/>
             </w:rPr>
-            <w:t>&lt;Código de Curso &gt;</w:t>
+            <w:t>K4551</w:t>
           </w:r>
         </w:p>
       </w:tc>
@@ -2370,7 +2885,7 @@
     </w:tr>
     <w:tr>
       <w:trPr>
-        <w:trHeight w:val="260"/>
+        <w:trHeight w:val="20"/>
         <w:jc w:val="center"/>
       </w:trPr>
       <w:tc>
@@ -2429,7 +2944,7 @@
               <w:sz w:val="20"/>
               <w:szCs w:val="20"/>
             </w:rPr>
-            <w:t>&lt;Versión #.#&gt;</w:t>
+            <w:t>Versión 1.0</w:t>
           </w:r>
         </w:p>
       </w:tc>
@@ -2462,7 +2977,7 @@
               <w:sz w:val="20"/>
               <w:szCs w:val="20"/>
             </w:rPr>
-            <w:t>&lt;Fecha&gt;</w:t>
+            <w:t>30/10/23</w:t>
           </w:r>
         </w:p>
       </w:tc>
@@ -3975,8 +4490,8 @@
 <file path=customXml/itemProps1.xml><?xml version="1.0" encoding="utf-8"?>
 <ds:datastoreItem xmlns:ds="http://schemas.openxmlformats.org/officeDocument/2006/customXml" ds:itemID="{11111111-1234-1234-1234-123412341234}">
   <ds:schemaRefs>
+    <ds:schemaRef ds:uri="http://customooxmlschemas.google.com/"/>
     <ds:schemaRef ds:uri="http://schemas.openxmlformats.org/officeDocument/2006/relationships"/>
-    <ds:schemaRef ds:uri="http://customooxmlschemas.google.com/"/>
   </ds:schemaRefs>
 </ds:datastoreItem>
 </file>
</xml_diff>